<commit_message>
[UPDATE] Trabalho de LP a artigo
</commit_message>
<xml_diff>
--- a/Trabalho_Interdisciplinar_III/artigos_trab1/falas_apresentacao/apresentacao_robusta_falas_artigo2.docx
+++ b/Trabalho_Interdisciplinar_III/artigos_trab1/falas_apresentacao/apresentacao_robusta_falas_artigo2.docx
@@ -155,18 +155,8 @@
           <w:sz w:val="28"/>
           <w:szCs w:val="28"/>
         </w:rPr>
-        <w:t xml:space="preserve"> e Digital </w:t>
-      </w:r>
-      <w:proofErr w:type="spellStart"/>
-      <w:r>
-        <w:rPr>
-          <w:rFonts w:ascii="Times New Roman" w:hAnsi="Times New Roman" w:cs="Times New Roman"/>
-          <w:sz w:val="28"/>
-          <w:szCs w:val="28"/>
-        </w:rPr>
-        <w:t>Twins</w:t>
-      </w:r>
-      <w:proofErr w:type="spellEnd"/>
+        <w:t xml:space="preserve"> e Digital Twins</w:t>
+      </w:r>
       <w:r>
         <w:rPr>
           <w:rFonts w:ascii="Times New Roman" w:hAnsi="Times New Roman" w:cs="Times New Roman"/>
@@ -267,15 +257,58 @@
           <w:sz w:val="28"/>
           <w:szCs w:val="28"/>
         </w:rPr>
-        <w:t>usando métodos de modelagem de eventos discretos e baseados em agentes</w:t>
-      </w:r>
-      <w:r>
-        <w:rPr>
-          <w:rFonts w:ascii="Times New Roman" w:hAnsi="Times New Roman" w:cs="Times New Roman"/>
-          <w:sz w:val="28"/>
-          <w:szCs w:val="28"/>
-        </w:rPr>
-        <w:t xml:space="preserve">, com uma Realidade Virtual 3D da Unity </w:t>
+        <w:t xml:space="preserve">usando métodos de </w:t>
+      </w:r>
+      <w:r>
+        <w:rPr>
+          <w:rFonts w:ascii="Times New Roman" w:hAnsi="Times New Roman" w:cs="Times New Roman"/>
+          <w:sz w:val="28"/>
+          <w:szCs w:val="28"/>
+          <w:highlight w:val="yellow"/>
+        </w:rPr>
+        <w:t>modelagem de eventos discretos</w:t>
+      </w:r>
+      <w:r>
+        <w:rPr>
+          <w:rFonts w:ascii="Times New Roman" w:hAnsi="Times New Roman" w:cs="Times New Roman"/>
+          <w:sz w:val="28"/>
+          <w:szCs w:val="28"/>
+        </w:rPr>
+        <w:t xml:space="preserve"> e </w:t>
+      </w:r>
+      <w:r>
+        <w:rPr>
+          <w:rFonts w:ascii="Times New Roman" w:hAnsi="Times New Roman" w:cs="Times New Roman"/>
+          <w:sz w:val="28"/>
+          <w:szCs w:val="28"/>
+          <w:highlight w:val="yellow"/>
+        </w:rPr>
+        <w:t>baseados em agentes</w:t>
+      </w:r>
+      <w:r>
+        <w:rPr>
+          <w:rFonts w:ascii="Times New Roman" w:hAnsi="Times New Roman" w:cs="Times New Roman"/>
+          <w:sz w:val="28"/>
+          <w:szCs w:val="28"/>
+        </w:rPr>
+        <w:t xml:space="preserve">, com uma </w:t>
+      </w:r>
+      <w:r>
+        <w:rPr>
+          <w:rFonts w:ascii="Times New Roman" w:hAnsi="Times New Roman" w:cs="Times New Roman"/>
+          <w:sz w:val="28"/>
+          <w:szCs w:val="28"/>
+          <w:highlight w:val="yellow"/>
+        </w:rPr>
+        <w:t>Realidade Virtual</w:t>
+      </w:r>
+      <w:r>
+        <w:rPr>
+          <w:rFonts w:ascii="Times New Roman" w:hAnsi="Times New Roman" w:cs="Times New Roman"/>
+          <w:sz w:val="28"/>
+          <w:szCs w:val="28"/>
+        </w:rPr>
+        <w:t xml:space="preserve"> 3D da Unity </w:t>
       </w:r>
     </w:p>
     <w:p>
@@ -307,6 +340,7 @@
           <w:rFonts w:ascii="Times New Roman" w:hAnsi="Times New Roman" w:cs="Times New Roman"/>
           <w:sz w:val="28"/>
           <w:szCs w:val="28"/>
+          <w:highlight w:val="yellow"/>
         </w:rPr>
         <w:t>Simulação Distribuída</w:t>
       </w:r>
@@ -348,25 +382,7 @@
           <w:sz w:val="28"/>
           <w:szCs w:val="28"/>
         </w:rPr>
-        <w:t xml:space="preserve"> </w:t>
-      </w:r>
-      <w:proofErr w:type="spellStart"/>
-      <w:r>
-        <w:rPr>
-          <w:rFonts w:ascii="Times New Roman" w:hAnsi="Times New Roman" w:cs="Times New Roman"/>
-          <w:sz w:val="28"/>
-          <w:szCs w:val="28"/>
-        </w:rPr>
-        <w:t>AnyLogic</w:t>
-      </w:r>
-      <w:proofErr w:type="spellEnd"/>
-      <w:r>
-        <w:rPr>
-          <w:rFonts w:ascii="Times New Roman" w:hAnsi="Times New Roman" w:cs="Times New Roman"/>
-          <w:sz w:val="28"/>
-          <w:szCs w:val="28"/>
-        </w:rPr>
-        <w:t xml:space="preserve"> com Unity</w:t>
+        <w:t xml:space="preserve"> AnyLogic com Unity</w:t>
       </w:r>
       <w:r>
         <w:rPr>
@@ -407,7 +423,24 @@
           <w:sz w:val="28"/>
           <w:szCs w:val="28"/>
         </w:rPr>
-        <w:t>O protocolo HLA DS foi usado para comunicação e troca de dados entre esses dois componentes heterogêneos</w:t>
+        <w:t xml:space="preserve">O </w:t>
+      </w:r>
+      <w:r>
+        <w:rPr>
+          <w:rFonts w:ascii="Times New Roman" w:hAnsi="Times New Roman" w:cs="Times New Roman"/>
+          <w:sz w:val="28"/>
+          <w:szCs w:val="28"/>
+          <w:highlight w:val="yellow"/>
+        </w:rPr>
+        <w:t>protocolo HLA DS foi usado para comunicação e troca de dados</w:t>
+      </w:r>
+      <w:r>
+        <w:rPr>
+          <w:rFonts w:ascii="Times New Roman" w:hAnsi="Times New Roman" w:cs="Times New Roman"/>
+          <w:sz w:val="28"/>
+          <w:szCs w:val="28"/>
+        </w:rPr>
+        <w:t xml:space="preserve"> entre esses dois componentes heterogêneos</w:t>
       </w:r>
       <w:r>
         <w:rPr>
@@ -417,23 +450,22 @@
         </w:rPr>
         <w:t xml:space="preserve"> (</w:t>
       </w:r>
-      <w:proofErr w:type="spellStart"/>
-      <w:r>
-        <w:rPr>
-          <w:rFonts w:ascii="Times New Roman" w:hAnsi="Times New Roman" w:cs="Times New Roman"/>
-          <w:sz w:val="28"/>
-          <w:szCs w:val="28"/>
-        </w:rPr>
-        <w:t>AnyLogic</w:t>
-      </w:r>
-      <w:proofErr w:type="spellEnd"/>
-      <w:r>
-        <w:rPr>
-          <w:rFonts w:ascii="Times New Roman" w:hAnsi="Times New Roman" w:cs="Times New Roman"/>
-          <w:sz w:val="28"/>
-          <w:szCs w:val="28"/>
-        </w:rPr>
-        <w:t xml:space="preserve"> e Unity)</w:t>
+      <w:r>
+        <w:rPr>
+          <w:rFonts w:ascii="Times New Roman" w:hAnsi="Times New Roman" w:cs="Times New Roman"/>
+          <w:sz w:val="28"/>
+          <w:szCs w:val="28"/>
+          <w:highlight w:val="yellow"/>
+        </w:rPr>
+        <w:t>AnyLogic e Unity</w:t>
+      </w:r>
+      <w:r>
+        <w:rPr>
+          <w:rFonts w:ascii="Times New Roman" w:hAnsi="Times New Roman" w:cs="Times New Roman"/>
+          <w:sz w:val="28"/>
+          <w:szCs w:val="28"/>
+        </w:rPr>
+        <w:t>)</w:t>
       </w:r>
       <w:r>
         <w:rPr>
@@ -466,7 +498,24 @@
           <w:sz w:val="28"/>
           <w:szCs w:val="28"/>
         </w:rPr>
-        <w:t xml:space="preserve">O HLA foi inicialmente criado pelo Departamento de Defesa dos EUA, </w:t>
+        <w:t xml:space="preserve">O HLA foi inicialmente criado pelo </w:t>
+      </w:r>
+      <w:r>
+        <w:rPr>
+          <w:rFonts w:ascii="Times New Roman" w:hAnsi="Times New Roman" w:cs="Times New Roman"/>
+          <w:sz w:val="28"/>
+          <w:szCs w:val="28"/>
+          <w:highlight w:val="yellow"/>
+        </w:rPr>
+        <w:t>Departamento de Defesa dos EUA</w:t>
+      </w:r>
+      <w:r>
+        <w:rPr>
+          <w:rFonts w:ascii="Times New Roman" w:hAnsi="Times New Roman" w:cs="Times New Roman"/>
+          <w:sz w:val="28"/>
+          <w:szCs w:val="28"/>
+        </w:rPr>
+        <w:t xml:space="preserve">, </w:t>
       </w:r>
       <w:r>
         <w:rPr>
@@ -484,23 +533,39 @@
         </w:rPr>
         <w:t xml:space="preserve">de simulações executadas em </w:t>
       </w:r>
-      <w:proofErr w:type="spellStart"/>
-      <w:r>
-        <w:rPr>
-          <w:rFonts w:ascii="Times New Roman" w:hAnsi="Times New Roman" w:cs="Times New Roman"/>
-          <w:sz w:val="28"/>
-          <w:szCs w:val="28"/>
-        </w:rPr>
-        <w:t>SOs</w:t>
-      </w:r>
-      <w:proofErr w:type="spellEnd"/>
-      <w:r>
-        <w:rPr>
-          <w:rFonts w:ascii="Times New Roman" w:hAnsi="Times New Roman" w:cs="Times New Roman"/>
-          <w:sz w:val="28"/>
-          <w:szCs w:val="28"/>
-        </w:rPr>
-        <w:t xml:space="preserve"> diferentes ou implementadas em linguagens de programação distintas</w:t>
+      <w:r>
+        <w:rPr>
+          <w:rFonts w:ascii="Times New Roman" w:hAnsi="Times New Roman" w:cs="Times New Roman"/>
+          <w:sz w:val="28"/>
+          <w:szCs w:val="28"/>
+          <w:highlight w:val="yellow"/>
+        </w:rPr>
+        <w:t>SOs diferentes</w:t>
+      </w:r>
+      <w:r>
+        <w:rPr>
+          <w:rFonts w:ascii="Times New Roman" w:hAnsi="Times New Roman" w:cs="Times New Roman"/>
+          <w:sz w:val="28"/>
+          <w:szCs w:val="28"/>
+        </w:rPr>
+        <w:t xml:space="preserve"> ou implementadas em </w:t>
+      </w:r>
+      <w:r>
+        <w:rPr>
+          <w:rFonts w:ascii="Times New Roman" w:hAnsi="Times New Roman" w:cs="Times New Roman"/>
+          <w:sz w:val="28"/>
+          <w:szCs w:val="28"/>
+          <w:highlight w:val="yellow"/>
+        </w:rPr>
+        <w:t>linguagens de programação</w:t>
+      </w:r>
+      <w:r>
+        <w:rPr>
+          <w:rFonts w:ascii="Times New Roman" w:hAnsi="Times New Roman" w:cs="Times New Roman"/>
+          <w:sz w:val="28"/>
+          <w:szCs w:val="28"/>
+        </w:rPr>
+        <w:t xml:space="preserve"> distintas</w:t>
       </w:r>
       <w:r>
         <w:rPr>
@@ -515,14 +580,24 @@
           <w:rFonts w:ascii="Times New Roman" w:hAnsi="Times New Roman" w:cs="Times New Roman"/>
           <w:sz w:val="28"/>
           <w:szCs w:val="28"/>
-        </w:rPr>
-        <w:t xml:space="preserve">componentes, chamados de </w:t>
-      </w:r>
-      <w:r>
-        <w:rPr>
-          <w:rFonts w:ascii="Times New Roman" w:hAnsi="Times New Roman" w:cs="Times New Roman"/>
-          <w:sz w:val="28"/>
-          <w:szCs w:val="28"/>
+          <w:highlight w:val="yellow"/>
+        </w:rPr>
+        <w:t>componentes</w:t>
+      </w:r>
+      <w:r>
+        <w:rPr>
+          <w:rFonts w:ascii="Times New Roman" w:hAnsi="Times New Roman" w:cs="Times New Roman"/>
+          <w:sz w:val="28"/>
+          <w:szCs w:val="28"/>
+        </w:rPr>
+        <w:t xml:space="preserve">, chamados de </w:t>
+      </w:r>
+      <w:r>
+        <w:rPr>
+          <w:rFonts w:ascii="Times New Roman" w:hAnsi="Times New Roman" w:cs="Times New Roman"/>
+          <w:sz w:val="28"/>
+          <w:szCs w:val="28"/>
+          <w:highlight w:val="yellow"/>
         </w:rPr>
         <w:t>federados</w:t>
       </w:r>
@@ -573,25 +648,7 @@
           <w:sz w:val="28"/>
           <w:szCs w:val="28"/>
         </w:rPr>
-        <w:t xml:space="preserve"> (da </w:t>
-      </w:r>
-      <w:proofErr w:type="spellStart"/>
-      <w:r>
-        <w:rPr>
-          <w:rFonts w:ascii="Times New Roman" w:hAnsi="Times New Roman" w:cs="Times New Roman"/>
-          <w:sz w:val="28"/>
-          <w:szCs w:val="28"/>
-        </w:rPr>
-        <w:t>azure</w:t>
-      </w:r>
-      <w:proofErr w:type="spellEnd"/>
-      <w:r>
-        <w:rPr>
-          <w:rFonts w:ascii="Times New Roman" w:hAnsi="Times New Roman" w:cs="Times New Roman"/>
-          <w:sz w:val="28"/>
-          <w:szCs w:val="28"/>
-        </w:rPr>
-        <w:t>, nesse projeto</w:t>
+        <w:t xml:space="preserve"> (da azure, nesse projeto</w:t>
       </w:r>
       <w:r>
         <w:rPr>
@@ -664,18 +721,17 @@
           <w:sz w:val="28"/>
           <w:szCs w:val="28"/>
         </w:rPr>
-        <w:t xml:space="preserve">Foi utilizado </w:t>
-      </w:r>
-      <w:proofErr w:type="spellStart"/>
-      <w:r>
-        <w:rPr>
-          <w:rFonts w:ascii="Times New Roman" w:hAnsi="Times New Roman" w:cs="Times New Roman"/>
-          <w:sz w:val="28"/>
-          <w:szCs w:val="28"/>
-        </w:rPr>
-        <w:t>Papyrus</w:t>
-      </w:r>
-      <w:proofErr w:type="spellEnd"/>
+        <w:t xml:space="preserve">Foi </w:t>
+      </w:r>
+      <w:r>
+        <w:rPr>
+          <w:rFonts w:ascii="Times New Roman" w:hAnsi="Times New Roman" w:cs="Times New Roman"/>
+          <w:sz w:val="28"/>
+          <w:szCs w:val="28"/>
+          <w:highlight w:val="yellow"/>
+        </w:rPr>
+        <w:t>utilizado Papyrus</w:t>
+      </w:r>
       <w:r>
         <w:rPr>
           <w:rFonts w:ascii="Times New Roman" w:hAnsi="Times New Roman" w:cs="Times New Roman"/>
@@ -690,15 +746,65 @@
           <w:sz w:val="28"/>
           <w:szCs w:val="28"/>
         </w:rPr>
-        <w:t xml:space="preserve">(ferramenta de engenharia de código aberto) </w:t>
-      </w:r>
-      <w:r>
-        <w:rPr>
-          <w:rFonts w:ascii="Times New Roman" w:hAnsi="Times New Roman" w:cs="Times New Roman"/>
-          <w:sz w:val="28"/>
-          <w:szCs w:val="28"/>
-        </w:rPr>
-        <w:t>para exibir a animação 3D da simulação integrada em VR.</w:t>
+        <w:t xml:space="preserve">(ferramenta de </w:t>
+      </w:r>
+      <w:r>
+        <w:rPr>
+          <w:rFonts w:ascii="Times New Roman" w:hAnsi="Times New Roman" w:cs="Times New Roman"/>
+          <w:sz w:val="28"/>
+          <w:szCs w:val="28"/>
+          <w:highlight w:val="yellow"/>
+        </w:rPr>
+        <w:t>engenharia</w:t>
+      </w:r>
+      <w:r>
+        <w:rPr>
+          <w:rFonts w:ascii="Times New Roman" w:hAnsi="Times New Roman" w:cs="Times New Roman"/>
+          <w:sz w:val="28"/>
+          <w:szCs w:val="28"/>
+        </w:rPr>
+        <w:t xml:space="preserve"> </w:t>
+      </w:r>
+      <w:r>
+        <w:rPr>
+          <w:rFonts w:ascii="Times New Roman" w:hAnsi="Times New Roman" w:cs="Times New Roman"/>
+          <w:sz w:val="28"/>
+          <w:szCs w:val="28"/>
+        </w:rPr>
+        <w:t xml:space="preserve">de modelagem </w:t>
+      </w:r>
+      <w:r>
+        <w:rPr>
+          <w:rFonts w:ascii="Times New Roman" w:hAnsi="Times New Roman" w:cs="Times New Roman"/>
+          <w:sz w:val="28"/>
+          <w:szCs w:val="28"/>
+        </w:rPr>
+        <w:t xml:space="preserve">de código aberto) </w:t>
+      </w:r>
+      <w:r>
+        <w:rPr>
+          <w:rFonts w:ascii="Times New Roman" w:hAnsi="Times New Roman" w:cs="Times New Roman"/>
+          <w:sz w:val="28"/>
+          <w:szCs w:val="28"/>
+        </w:rPr>
+        <w:t xml:space="preserve">para exibir a </w:t>
+      </w:r>
+      <w:r>
+        <w:rPr>
+          <w:rFonts w:ascii="Times New Roman" w:hAnsi="Times New Roman" w:cs="Times New Roman"/>
+          <w:sz w:val="28"/>
+          <w:szCs w:val="28"/>
+          <w:highlight w:val="yellow"/>
+        </w:rPr>
+        <w:t>animação 3D da simulação integrada em VR</w:t>
+      </w:r>
+      <w:r>
+        <w:rPr>
+          <w:rFonts w:ascii="Times New Roman" w:hAnsi="Times New Roman" w:cs="Times New Roman"/>
+          <w:sz w:val="28"/>
+          <w:szCs w:val="28"/>
+        </w:rPr>
+        <w:t>.</w:t>
       </w:r>
     </w:p>
     <w:p>
@@ -741,6 +847,16 @@
         </w:rPr>
         <w:t>:</w:t>
       </w:r>
+    </w:p>
+    <w:p>
+      <w:pPr>
+        <w:ind w:left="360"/>
+        <w:rPr>
+          <w:rFonts w:ascii="Times New Roman" w:hAnsi="Times New Roman" w:cs="Times New Roman"/>
+          <w:sz w:val="28"/>
+          <w:szCs w:val="28"/>
+        </w:rPr>
+      </w:pPr>
       <w:r>
         <w:rPr>
           <w:rFonts w:ascii="Times New Roman" w:hAnsi="Times New Roman" w:cs="Times New Roman"/>
@@ -757,49 +873,169 @@
         </w:rPr>
         <w:t xml:space="preserve"> </w:t>
       </w:r>
-      <w:proofErr w:type="spellStart"/>
-      <w:r>
-        <w:rPr>
-          <w:rFonts w:ascii="Times New Roman" w:hAnsi="Times New Roman" w:cs="Times New Roman"/>
-          <w:sz w:val="28"/>
-          <w:szCs w:val="28"/>
+      <w:r>
+        <w:rPr>
+          <w:rFonts w:ascii="Times New Roman" w:hAnsi="Times New Roman" w:cs="Times New Roman"/>
+          <w:sz w:val="28"/>
+          <w:szCs w:val="28"/>
+          <w:highlight w:val="yellow"/>
         </w:rPr>
         <w:t>AnyLogic</w:t>
       </w:r>
-      <w:proofErr w:type="spellEnd"/>
-      <w:r>
-        <w:rPr>
-          <w:rFonts w:ascii="Times New Roman" w:hAnsi="Times New Roman" w:cs="Times New Roman"/>
-          <w:sz w:val="28"/>
-          <w:szCs w:val="28"/>
-        </w:rPr>
-        <w:t xml:space="preserve"> para o desenvolvimento de ABM</w:t>
-      </w:r>
-      <w:r>
-        <w:rPr>
-          <w:rFonts w:ascii="Times New Roman" w:hAnsi="Times New Roman" w:cs="Times New Roman"/>
-          <w:sz w:val="28"/>
-          <w:szCs w:val="28"/>
-        </w:rPr>
-        <w:t xml:space="preserve">; 2) Unity para o #D e VR; 3) </w:t>
-      </w:r>
-      <w:proofErr w:type="spellStart"/>
-      <w:r>
-        <w:rPr>
-          <w:rFonts w:ascii="Times New Roman" w:hAnsi="Times New Roman" w:cs="Times New Roman"/>
-          <w:sz w:val="28"/>
-          <w:szCs w:val="28"/>
-        </w:rPr>
-        <w:t>Papyrus</w:t>
-      </w:r>
-      <w:proofErr w:type="spellEnd"/>
-      <w:r>
-        <w:rPr>
-          <w:rFonts w:ascii="Times New Roman" w:hAnsi="Times New Roman" w:cs="Times New Roman"/>
-          <w:sz w:val="28"/>
-          <w:szCs w:val="28"/>
-        </w:rPr>
-        <w:t xml:space="preserve"> como modelador geral e mecanismo orquestrador.</w:t>
+      <w:r>
+        <w:rPr>
+          <w:rFonts w:ascii="Times New Roman" w:hAnsi="Times New Roman" w:cs="Times New Roman"/>
+          <w:sz w:val="28"/>
+          <w:szCs w:val="28"/>
+        </w:rPr>
+        <w:t xml:space="preserve"> para o desenvolvimento de </w:t>
+      </w:r>
+      <w:r>
+        <w:rPr>
+          <w:rFonts w:ascii="Times New Roman" w:hAnsi="Times New Roman" w:cs="Times New Roman"/>
+          <w:sz w:val="28"/>
+          <w:szCs w:val="28"/>
+          <w:highlight w:val="yellow"/>
+        </w:rPr>
+        <w:t>ABM</w:t>
+      </w:r>
+      <w:r>
+        <w:rPr>
+          <w:rFonts w:ascii="Times New Roman" w:hAnsi="Times New Roman" w:cs="Times New Roman"/>
+          <w:sz w:val="28"/>
+          <w:szCs w:val="28"/>
+        </w:rPr>
+        <w:t xml:space="preserve"> (agent-based modeling = </w:t>
+      </w:r>
+      <w:r>
+        <w:rPr>
+          <w:rFonts w:ascii="Times New Roman" w:hAnsi="Times New Roman" w:cs="Times New Roman"/>
+          <w:sz w:val="28"/>
+          <w:szCs w:val="28"/>
+        </w:rPr>
+        <w:t>modelo de simulação que simula as ações e interações de diferentes agentes autônomos)</w:t>
+      </w:r>
+      <w:r>
+        <w:rPr>
+          <w:rFonts w:ascii="Times New Roman" w:hAnsi="Times New Roman" w:cs="Times New Roman"/>
+          <w:sz w:val="28"/>
+          <w:szCs w:val="28"/>
+        </w:rPr>
+        <w:t>;</w:t>
+      </w:r>
+    </w:p>
+    <w:p>
+      <w:pPr>
+        <w:ind w:left="360"/>
+        <w:rPr>
+          <w:rFonts w:ascii="Times New Roman" w:hAnsi="Times New Roman" w:cs="Times New Roman"/>
+          <w:sz w:val="28"/>
+          <w:szCs w:val="28"/>
+        </w:rPr>
+      </w:pPr>
+      <w:r>
+        <w:rPr>
+          <w:rFonts w:ascii="Times New Roman" w:hAnsi="Times New Roman" w:cs="Times New Roman"/>
+          <w:sz w:val="28"/>
+          <w:szCs w:val="28"/>
+        </w:rPr>
+        <w:lastRenderedPageBreak/>
+        <w:t xml:space="preserve">2) </w:t>
+      </w:r>
+      <w:r>
+        <w:rPr>
+          <w:rFonts w:ascii="Times New Roman" w:hAnsi="Times New Roman" w:cs="Times New Roman"/>
+          <w:sz w:val="28"/>
+          <w:szCs w:val="28"/>
+          <w:highlight w:val="yellow"/>
+        </w:rPr>
+        <w:t>Unity</w:t>
+      </w:r>
+      <w:r>
+        <w:rPr>
+          <w:rFonts w:ascii="Times New Roman" w:hAnsi="Times New Roman" w:cs="Times New Roman"/>
+          <w:sz w:val="28"/>
+          <w:szCs w:val="28"/>
+        </w:rPr>
+        <w:t xml:space="preserve"> para o </w:t>
+      </w:r>
+      <w:r>
+        <w:rPr>
+          <w:rFonts w:ascii="Times New Roman" w:hAnsi="Times New Roman" w:cs="Times New Roman"/>
+          <w:sz w:val="28"/>
+          <w:szCs w:val="28"/>
+          <w:highlight w:val="yellow"/>
+        </w:rPr>
+        <w:t>3</w:t>
+      </w:r>
+      <w:r>
+        <w:rPr>
+          <w:rFonts w:ascii="Times New Roman" w:hAnsi="Times New Roman" w:cs="Times New Roman"/>
+          <w:sz w:val="28"/>
+          <w:szCs w:val="28"/>
+          <w:highlight w:val="yellow"/>
+        </w:rPr>
+        <w:t>D</w:t>
+      </w:r>
+      <w:r>
+        <w:rPr>
+          <w:rFonts w:ascii="Times New Roman" w:hAnsi="Times New Roman" w:cs="Times New Roman"/>
+          <w:sz w:val="28"/>
+          <w:szCs w:val="28"/>
+        </w:rPr>
+        <w:t xml:space="preserve"> e </w:t>
+      </w:r>
+      <w:r>
+        <w:rPr>
+          <w:rFonts w:ascii="Times New Roman" w:hAnsi="Times New Roman" w:cs="Times New Roman"/>
+          <w:sz w:val="28"/>
+          <w:szCs w:val="28"/>
+          <w:highlight w:val="yellow"/>
+        </w:rPr>
+        <w:t>Realidade Virtual</w:t>
+      </w:r>
+      <w:r>
+        <w:rPr>
+          <w:rFonts w:ascii="Times New Roman" w:hAnsi="Times New Roman" w:cs="Times New Roman"/>
+          <w:sz w:val="28"/>
+          <w:szCs w:val="28"/>
+        </w:rPr>
+        <w:t xml:space="preserve">; </w:t>
+      </w:r>
+    </w:p>
+    <w:p>
+      <w:pPr>
+        <w:ind w:left="360"/>
+        <w:rPr>
+          <w:rFonts w:ascii="Times New Roman" w:hAnsi="Times New Roman" w:cs="Times New Roman"/>
+          <w:sz w:val="28"/>
+          <w:szCs w:val="28"/>
+        </w:rPr>
+      </w:pPr>
+      <w:r>
+        <w:rPr>
+          <w:rFonts w:ascii="Times New Roman" w:hAnsi="Times New Roman" w:cs="Times New Roman"/>
+          <w:sz w:val="28"/>
+          <w:szCs w:val="28"/>
+        </w:rPr>
+        <w:t xml:space="preserve">3) Papyrus como </w:t>
+      </w:r>
+      <w:r>
+        <w:rPr>
+          <w:rFonts w:ascii="Times New Roman" w:hAnsi="Times New Roman" w:cs="Times New Roman"/>
+          <w:sz w:val="28"/>
+          <w:szCs w:val="28"/>
+          <w:highlight w:val="yellow"/>
+        </w:rPr>
+        <w:t>modelador geral e mecanismo orquestrador</w:t>
+      </w:r>
+      <w:r>
+        <w:rPr>
+          <w:rFonts w:ascii="Times New Roman" w:hAnsi="Times New Roman" w:cs="Times New Roman"/>
+          <w:sz w:val="28"/>
+          <w:szCs w:val="28"/>
+        </w:rPr>
+        <w:t>.</w:t>
       </w:r>
     </w:p>
     <w:p>
@@ -832,25 +1068,33 @@
           <w:sz w:val="28"/>
           <w:szCs w:val="28"/>
         </w:rPr>
-        <w:t xml:space="preserve">definido um perfil UML para gerenciar as interações que o </w:t>
-      </w:r>
-      <w:proofErr w:type="spellStart"/>
-      <w:r>
-        <w:rPr>
-          <w:rFonts w:ascii="Times New Roman" w:hAnsi="Times New Roman" w:cs="Times New Roman"/>
-          <w:sz w:val="28"/>
-          <w:szCs w:val="28"/>
-        </w:rPr>
-        <w:t>Papyrus</w:t>
-      </w:r>
-      <w:proofErr w:type="spellEnd"/>
-      <w:r>
-        <w:rPr>
-          <w:rFonts w:ascii="Times New Roman" w:hAnsi="Times New Roman" w:cs="Times New Roman"/>
-          <w:sz w:val="28"/>
-          <w:szCs w:val="28"/>
-        </w:rPr>
-        <w:t xml:space="preserve"> pode ter com outros componentes.</w:t>
+        <w:t xml:space="preserve">definido um </w:t>
+      </w:r>
+      <w:r>
+        <w:rPr>
+          <w:rFonts w:ascii="Times New Roman" w:hAnsi="Times New Roman" w:cs="Times New Roman"/>
+          <w:sz w:val="28"/>
+          <w:szCs w:val="28"/>
+          <w:highlight w:val="yellow"/>
+        </w:rPr>
+        <w:t>perfil UML</w:t>
+      </w:r>
+      <w:r>
+        <w:rPr>
+          <w:rFonts w:ascii="Times New Roman" w:hAnsi="Times New Roman" w:cs="Times New Roman"/>
+          <w:sz w:val="28"/>
+          <w:szCs w:val="28"/>
+        </w:rPr>
+        <w:t xml:space="preserve"> para gerenciar as </w:t>
+      </w:r>
+      <w:r>
+        <w:rPr>
+          <w:rFonts w:ascii="Times New Roman" w:hAnsi="Times New Roman" w:cs="Times New Roman"/>
+          <w:sz w:val="28"/>
+          <w:szCs w:val="28"/>
+          <w:highlight w:val="yellow"/>
+        </w:rPr>
+        <w:t>interações que o Papyrus pode ter com outros componentes.</w:t>
       </w:r>
     </w:p>
     <w:p>
@@ -875,8 +1119,24 @@
           <w:sz w:val="28"/>
           <w:szCs w:val="28"/>
         </w:rPr>
-        <w:lastRenderedPageBreak/>
-        <w:t>O artigo também mostra as testagens</w:t>
+        <w:t xml:space="preserve">O artigo também </w:t>
+      </w:r>
+      <w:r>
+        <w:rPr>
+          <w:rFonts w:ascii="Times New Roman" w:hAnsi="Times New Roman" w:cs="Times New Roman"/>
+          <w:sz w:val="28"/>
+          <w:szCs w:val="28"/>
+          <w:highlight w:val="yellow"/>
+        </w:rPr>
+        <w:t>mostra</w:t>
+      </w:r>
+      <w:r>
+        <w:rPr>
+          <w:rFonts w:ascii="Times New Roman" w:hAnsi="Times New Roman" w:cs="Times New Roman"/>
+          <w:sz w:val="28"/>
+          <w:szCs w:val="28"/>
+        </w:rPr>
+        <w:t xml:space="preserve"> as testagens</w:t>
       </w:r>
       <w:r>
         <w:rPr>
@@ -892,13 +1152,23 @@
           <w:sz w:val="28"/>
           <w:szCs w:val="28"/>
         </w:rPr>
-        <w:t xml:space="preserve"> estudo de caso </w:t>
-      </w:r>
-      <w:r>
-        <w:rPr>
-          <w:rFonts w:ascii="Times New Roman" w:hAnsi="Times New Roman" w:cs="Times New Roman"/>
-          <w:sz w:val="28"/>
-          <w:szCs w:val="28"/>
+        <w:t xml:space="preserve"> </w:t>
+      </w:r>
+      <w:r>
+        <w:rPr>
+          <w:rFonts w:ascii="Times New Roman" w:hAnsi="Times New Roman" w:cs="Times New Roman"/>
+          <w:sz w:val="28"/>
+          <w:szCs w:val="28"/>
+          <w:highlight w:val="yellow"/>
+        </w:rPr>
+        <w:t xml:space="preserve">estudo de caso </w:t>
+      </w:r>
+      <w:r>
+        <w:rPr>
+          <w:rFonts w:ascii="Times New Roman" w:hAnsi="Times New Roman" w:cs="Times New Roman"/>
+          <w:sz w:val="28"/>
+          <w:szCs w:val="28"/>
+          <w:highlight w:val="yellow"/>
         </w:rPr>
         <w:t>baseado</w:t>
       </w:r>
@@ -907,6 +1177,7 @@
           <w:rFonts w:ascii="Times New Roman" w:hAnsi="Times New Roman" w:cs="Times New Roman"/>
           <w:sz w:val="28"/>
           <w:szCs w:val="28"/>
+          <w:highlight w:val="yellow"/>
         </w:rPr>
         <w:t xml:space="preserve"> na UTI de Toronto General Hospital</w:t>
       </w:r>
@@ -932,13 +1203,23 @@
           <w:sz w:val="28"/>
           <w:szCs w:val="28"/>
         </w:rPr>
-        <w:t xml:space="preserve">dois tipos de </w:t>
-      </w:r>
-      <w:r>
-        <w:rPr>
-          <w:rFonts w:ascii="Times New Roman" w:hAnsi="Times New Roman" w:cs="Times New Roman"/>
-          <w:sz w:val="28"/>
-          <w:szCs w:val="28"/>
+        <w:t xml:space="preserve">dois </w:t>
+      </w:r>
+      <w:r>
+        <w:rPr>
+          <w:rFonts w:ascii="Times New Roman" w:hAnsi="Times New Roman" w:cs="Times New Roman"/>
+          <w:sz w:val="28"/>
+          <w:szCs w:val="28"/>
+          <w:highlight w:val="yellow"/>
+        </w:rPr>
+        <w:t xml:space="preserve">tipos de </w:t>
+      </w:r>
+      <w:r>
+        <w:rPr>
+          <w:rFonts w:ascii="Times New Roman" w:hAnsi="Times New Roman" w:cs="Times New Roman"/>
+          <w:sz w:val="28"/>
+          <w:szCs w:val="28"/>
+          <w:highlight w:val="yellow"/>
         </w:rPr>
         <w:t>simulação baseada</w:t>
       </w:r>
@@ -947,6 +1228,7 @@
           <w:rFonts w:ascii="Times New Roman" w:hAnsi="Times New Roman" w:cs="Times New Roman"/>
           <w:sz w:val="28"/>
           <w:szCs w:val="28"/>
+          <w:highlight w:val="yellow"/>
         </w:rPr>
         <w:t>s</w:t>
       </w:r>
@@ -955,8 +1237,17 @@
           <w:rFonts w:ascii="Times New Roman" w:hAnsi="Times New Roman" w:cs="Times New Roman"/>
           <w:sz w:val="28"/>
           <w:szCs w:val="28"/>
-        </w:rPr>
-        <w:t xml:space="preserve"> em diferentes agentes (enfermeiros, médicos e outros, cada um com papéis diferentes)</w:t>
+          <w:highlight w:val="yellow"/>
+        </w:rPr>
+        <w:t xml:space="preserve"> em diferentes agentes</w:t>
+      </w:r>
+      <w:r>
+        <w:rPr>
+          <w:rFonts w:ascii="Times New Roman" w:hAnsi="Times New Roman" w:cs="Times New Roman"/>
+          <w:sz w:val="28"/>
+          <w:szCs w:val="28"/>
+        </w:rPr>
+        <w:t xml:space="preserve"> (enfermeiros, médicos e outros, cada um com papéis diferentes)</w:t>
       </w:r>
       <w:r>
         <w:rPr>
@@ -980,49 +1271,108 @@
           <w:sz w:val="28"/>
           <w:szCs w:val="28"/>
         </w:rPr>
-        <w:t xml:space="preserve">com </w:t>
-      </w:r>
-      <w:proofErr w:type="spellStart"/>
-      <w:r>
-        <w:rPr>
-          <w:rFonts w:ascii="Times New Roman" w:hAnsi="Times New Roman" w:cs="Times New Roman"/>
-          <w:sz w:val="28"/>
-          <w:szCs w:val="28"/>
-        </w:rPr>
-        <w:t>AnyLogic</w:t>
-      </w:r>
-      <w:proofErr w:type="spellEnd"/>
-      <w:r>
-        <w:rPr>
-          <w:rFonts w:ascii="Times New Roman" w:hAnsi="Times New Roman" w:cs="Times New Roman"/>
-          <w:sz w:val="28"/>
-          <w:szCs w:val="28"/>
-        </w:rPr>
-        <w:t xml:space="preserve"> para mostrar o funcionamento da enfermaria</w:t>
-      </w:r>
-      <w:r>
-        <w:rPr>
-          <w:rFonts w:ascii="Times New Roman" w:hAnsi="Times New Roman" w:cs="Times New Roman"/>
-          <w:sz w:val="28"/>
-          <w:szCs w:val="28"/>
-        </w:rPr>
-        <w:t xml:space="preserve"> (agendamento e gerenciamento de turnos)</w:t>
-      </w:r>
-      <w:r>
-        <w:rPr>
-          <w:rFonts w:ascii="Times New Roman" w:hAnsi="Times New Roman" w:cs="Times New Roman"/>
-          <w:sz w:val="28"/>
-          <w:szCs w:val="28"/>
-        </w:rPr>
-        <w:t xml:space="preserve"> e analisar a possibilidade de transmissão de doenças no local, e a segunda </w:t>
-      </w:r>
-      <w:r>
-        <w:rPr>
-          <w:rFonts w:ascii="Times New Roman" w:hAnsi="Times New Roman" w:cs="Times New Roman"/>
-          <w:sz w:val="28"/>
-          <w:szCs w:val="28"/>
-        </w:rPr>
-        <w:t>com Unity para fins de gerenciamento e treinamento baseados em VR.</w:t>
+        <w:t xml:space="preserve">com AnyLogic para mostrar o </w:t>
+      </w:r>
+      <w:r>
+        <w:rPr>
+          <w:rFonts w:ascii="Times New Roman" w:hAnsi="Times New Roman" w:cs="Times New Roman"/>
+          <w:sz w:val="28"/>
+          <w:szCs w:val="28"/>
+          <w:highlight w:val="yellow"/>
+        </w:rPr>
+        <w:t>funcionamento da enfermaria</w:t>
+      </w:r>
+      <w:r>
+        <w:rPr>
+          <w:rFonts w:ascii="Times New Roman" w:hAnsi="Times New Roman" w:cs="Times New Roman"/>
+          <w:sz w:val="28"/>
+          <w:szCs w:val="28"/>
+        </w:rPr>
+        <w:t xml:space="preserve"> (</w:t>
+      </w:r>
+      <w:r>
+        <w:rPr>
+          <w:rFonts w:ascii="Times New Roman" w:hAnsi="Times New Roman" w:cs="Times New Roman"/>
+          <w:sz w:val="28"/>
+          <w:szCs w:val="28"/>
+          <w:highlight w:val="yellow"/>
+        </w:rPr>
+        <w:t>agendamento e gerenciamento de turnos</w:t>
+      </w:r>
+      <w:r>
+        <w:rPr>
+          <w:rFonts w:ascii="Times New Roman" w:hAnsi="Times New Roman" w:cs="Times New Roman"/>
+          <w:sz w:val="28"/>
+          <w:szCs w:val="28"/>
+        </w:rPr>
+        <w:t>)</w:t>
+      </w:r>
+      <w:r>
+        <w:rPr>
+          <w:rFonts w:ascii="Times New Roman" w:hAnsi="Times New Roman" w:cs="Times New Roman"/>
+          <w:sz w:val="28"/>
+          <w:szCs w:val="28"/>
+        </w:rPr>
+        <w:t xml:space="preserve"> e analisar a possibilidade de </w:t>
+      </w:r>
+      <w:r>
+        <w:rPr>
+          <w:rFonts w:ascii="Times New Roman" w:hAnsi="Times New Roman" w:cs="Times New Roman"/>
+          <w:sz w:val="28"/>
+          <w:szCs w:val="28"/>
+          <w:highlight w:val="yellow"/>
+        </w:rPr>
+        <w:t>transmissão de doenças no local</w:t>
+      </w:r>
+      <w:r>
+        <w:rPr>
+          <w:rFonts w:ascii="Times New Roman" w:hAnsi="Times New Roman" w:cs="Times New Roman"/>
+          <w:sz w:val="28"/>
+          <w:szCs w:val="28"/>
+        </w:rPr>
+        <w:t xml:space="preserve">, e a segunda </w:t>
+      </w:r>
+      <w:r>
+        <w:rPr>
+          <w:rFonts w:ascii="Times New Roman" w:hAnsi="Times New Roman" w:cs="Times New Roman"/>
+          <w:sz w:val="28"/>
+          <w:szCs w:val="28"/>
+        </w:rPr>
+        <w:t xml:space="preserve">com Unity </w:t>
+      </w:r>
+      <w:r>
+        <w:rPr>
+          <w:rFonts w:ascii="Times New Roman" w:hAnsi="Times New Roman" w:cs="Times New Roman"/>
+          <w:sz w:val="28"/>
+          <w:szCs w:val="28"/>
+          <w:highlight w:val="yellow"/>
+        </w:rPr>
+        <w:t>para fins</w:t>
+      </w:r>
+      <w:r>
+        <w:rPr>
+          <w:rFonts w:ascii="Times New Roman" w:hAnsi="Times New Roman" w:cs="Times New Roman"/>
+          <w:sz w:val="28"/>
+          <w:szCs w:val="28"/>
+        </w:rPr>
+        <w:t xml:space="preserve"> de </w:t>
+      </w:r>
+      <w:r>
+        <w:rPr>
+          <w:rFonts w:ascii="Times New Roman" w:hAnsi="Times New Roman" w:cs="Times New Roman"/>
+          <w:sz w:val="28"/>
+          <w:szCs w:val="28"/>
+          <w:highlight w:val="yellow"/>
+        </w:rPr>
+        <w:t>gerenciamento e treinamento baseados em VR</w:t>
+      </w:r>
+      <w:r>
+        <w:rPr>
+          <w:rFonts w:ascii="Times New Roman" w:hAnsi="Times New Roman" w:cs="Times New Roman"/>
+          <w:sz w:val="28"/>
+          <w:szCs w:val="28"/>
+        </w:rPr>
+        <w:t>.</w:t>
       </w:r>
     </w:p>
     <w:p>
@@ -1078,25 +1428,7 @@
           <w:sz w:val="28"/>
           <w:szCs w:val="28"/>
         </w:rPr>
-        <w:t xml:space="preserve">Assim, as simulações mostraram o fluxo do processo de trabalho para auxiliar na formação de profissionais sobre como tomar decisões </w:t>
-      </w:r>
-      <w:proofErr w:type="spellStart"/>
-      <w:r>
-        <w:rPr>
-          <w:rFonts w:ascii="Times New Roman" w:hAnsi="Times New Roman" w:cs="Times New Roman"/>
-          <w:sz w:val="28"/>
-          <w:szCs w:val="28"/>
-        </w:rPr>
-        <w:t>e</w:t>
-      </w:r>
-      <w:proofErr w:type="spellEnd"/>
-      <w:r>
-        <w:rPr>
-          <w:rFonts w:ascii="Times New Roman" w:hAnsi="Times New Roman" w:cs="Times New Roman"/>
-          <w:sz w:val="28"/>
-          <w:szCs w:val="28"/>
-        </w:rPr>
-        <w:t xml:space="preserve"> usaram o sistema de partículas do Unity para tornar possível a simulação de propagação de partículas de COVID-19(impossível de ser implementada em outros modelos) com formulas de probabilidade de transmissão viral.</w:t>
+        <w:t>Assim, as simulações mostraram o fluxo do processo de trabalho para auxiliar na formação de profissionais sobre como tomar decisões e usaram o sistema de partículas do Unity para tornar possível a simulação de propagação de partículas de COVID-19(impossível de ser implementada em outros modelos) com formulas de probabilidade de transmissão viral.</w:t>
       </w:r>
     </w:p>
     <w:p>
@@ -1186,66 +1518,858 @@
           <w:sz w:val="28"/>
           <w:szCs w:val="28"/>
         </w:rPr>
-        <w:t xml:space="preserve">introduzir </w:t>
-      </w:r>
-      <w:r>
-        <w:rPr>
-          <w:rFonts w:ascii="Times New Roman" w:hAnsi="Times New Roman" w:cs="Times New Roman"/>
-          <w:sz w:val="28"/>
-          <w:szCs w:val="28"/>
-        </w:rPr>
-        <w:t>dispositivos portáteis/móveis</w:t>
-      </w:r>
-      <w:r>
-        <w:rPr>
-          <w:rFonts w:ascii="Times New Roman" w:hAnsi="Times New Roman" w:cs="Times New Roman"/>
-          <w:sz w:val="28"/>
-          <w:szCs w:val="28"/>
-        </w:rPr>
-        <w:t xml:space="preserve"> e </w:t>
-      </w:r>
-      <w:r>
-        <w:rPr>
-          <w:rFonts w:ascii="Times New Roman" w:hAnsi="Times New Roman" w:cs="Times New Roman"/>
-          <w:sz w:val="28"/>
-          <w:szCs w:val="28"/>
-        </w:rPr>
-        <w:t>também investigar novas estratégias para personalizar a experiência dos agentes, agregando mais atores dentro da enfermaria da UTI</w:t>
-      </w:r>
-      <w:r>
-        <w:rPr>
-          <w:rFonts w:ascii="Times New Roman" w:hAnsi="Times New Roman" w:cs="Times New Roman"/>
-          <w:sz w:val="28"/>
-          <w:szCs w:val="28"/>
-        </w:rPr>
-        <w:t xml:space="preserve">, o que </w:t>
-      </w:r>
-      <w:r>
-        <w:rPr>
-          <w:rFonts w:ascii="Times New Roman" w:hAnsi="Times New Roman" w:cs="Times New Roman"/>
-          <w:sz w:val="28"/>
-          <w:szCs w:val="28"/>
-        </w:rPr>
-        <w:t>permitirá um modelo preditivo mais eficaz.</w:t>
-      </w:r>
-      <w:r>
-        <w:rPr>
-          <w:rFonts w:ascii="Times New Roman" w:hAnsi="Times New Roman" w:cs="Times New Roman"/>
-          <w:sz w:val="28"/>
-          <w:szCs w:val="28"/>
-        </w:rPr>
-        <w:t xml:space="preserve"> Além disso, t</w:t>
-      </w:r>
-      <w:r>
-        <w:rPr>
-          <w:rFonts w:ascii="Times New Roman" w:hAnsi="Times New Roman" w:cs="Times New Roman"/>
-          <w:sz w:val="28"/>
-          <w:szCs w:val="28"/>
-        </w:rPr>
-        <w:t>ambém desejam investigar a adição de capacidades de aprendizagem por reforço.</w:t>
+        <w:t>introduzir dispositivos portáteis/móveis</w:t>
+      </w:r>
+      <w:r>
+        <w:rPr>
+          <w:rFonts w:ascii="Times New Roman" w:hAnsi="Times New Roman" w:cs="Times New Roman"/>
+          <w:sz w:val="28"/>
+          <w:szCs w:val="28"/>
+        </w:rPr>
+        <w:t xml:space="preserve"> e também investigar novas estratégias para personalizar a experiência dos agentes, agregando mais atores dentro da enfermaria da UTI, o que permitirá um modelo preditivo mais eficaz.</w:t>
+      </w:r>
+      <w:r>
+        <w:rPr>
+          <w:rFonts w:ascii="Times New Roman" w:hAnsi="Times New Roman" w:cs="Times New Roman"/>
+          <w:sz w:val="28"/>
+          <w:szCs w:val="28"/>
+        </w:rPr>
+        <w:t xml:space="preserve"> Além disso, também desejam investigar a adição de capacidades de aprendizagem por reforço.</w:t>
       </w:r>
     </w:p>
     <w:p/>
+    <w:p/>
+    <w:p/>
+    <w:p/>
+    <w:p/>
+    <w:p/>
+    <w:p>
+      <w:pPr>
+        <w:rPr>
+          <w:rFonts w:ascii="Times New Roman" w:hAnsi="Times New Roman" w:cs="Times New Roman"/>
+          <w:b/>
+          <w:bCs/>
+          <w:sz w:val="36"/>
+          <w:szCs w:val="36"/>
+          <w:lang w:val="en-US"/>
+        </w:rPr>
+      </w:pPr>
+      <w:r>
+        <w:rPr>
+          <w:rFonts w:ascii="Times New Roman" w:hAnsi="Times New Roman" w:cs="Times New Roman"/>
+          <w:b/>
+          <w:bCs/>
+          <w:sz w:val="36"/>
+          <w:szCs w:val="36"/>
+        </w:rPr>
+        <w:lastRenderedPageBreak/>
+        <w:t>Minhas falas</w:t>
+      </w:r>
+      <w:r>
+        <w:rPr>
+          <w:rFonts w:ascii="Times New Roman" w:hAnsi="Times New Roman" w:cs="Times New Roman"/>
+          <w:b/>
+          <w:bCs/>
+          <w:sz w:val="36"/>
+          <w:szCs w:val="36"/>
+          <w:lang w:val="en-US"/>
+        </w:rPr>
+        <w:t>:</w:t>
+      </w:r>
+    </w:p>
+    <w:p>
+      <w:pPr>
+        <w:rPr>
+          <w:rFonts w:ascii="Times New Roman" w:hAnsi="Times New Roman" w:cs="Times New Roman"/>
+          <w:sz w:val="28"/>
+          <w:szCs w:val="28"/>
+        </w:rPr>
+      </w:pPr>
+      <w:r>
+        <w:rPr>
+          <w:rFonts w:ascii="Times New Roman" w:hAnsi="Times New Roman" w:cs="Times New Roman"/>
+          <w:sz w:val="28"/>
+          <w:szCs w:val="28"/>
+        </w:rPr>
+        <w:t>A simulação</w:t>
+      </w:r>
+      <w:r>
+        <w:rPr>
+          <w:rFonts w:ascii="Times New Roman" w:hAnsi="Times New Roman" w:cs="Times New Roman"/>
+          <w:sz w:val="28"/>
+          <w:szCs w:val="28"/>
+        </w:rPr>
+        <w:t xml:space="preserve"> DS </w:t>
+      </w:r>
+      <w:r>
+        <w:rPr>
+          <w:rFonts w:ascii="Times New Roman" w:hAnsi="Times New Roman" w:cs="Times New Roman"/>
+          <w:sz w:val="28"/>
+          <w:szCs w:val="28"/>
+        </w:rPr>
+        <w:t xml:space="preserve">(Simulação Distribuída) </w:t>
+      </w:r>
+      <w:r>
+        <w:rPr>
+          <w:rFonts w:ascii="Times New Roman" w:hAnsi="Times New Roman" w:cs="Times New Roman"/>
+          <w:sz w:val="28"/>
+          <w:szCs w:val="28"/>
+        </w:rPr>
+        <w:t xml:space="preserve">foi desenvolvida usando métodos </w:t>
+      </w:r>
+      <w:r>
+        <w:rPr>
+          <w:rFonts w:ascii="Times New Roman" w:hAnsi="Times New Roman" w:cs="Times New Roman"/>
+          <w:sz w:val="28"/>
+          <w:szCs w:val="28"/>
+          <w:highlight w:val="yellow"/>
+        </w:rPr>
+        <w:t>baseados em agentes</w:t>
+      </w:r>
+      <w:r>
+        <w:rPr>
+          <w:rFonts w:ascii="Times New Roman" w:hAnsi="Times New Roman" w:cs="Times New Roman"/>
+          <w:sz w:val="28"/>
+          <w:szCs w:val="28"/>
+        </w:rPr>
+        <w:t xml:space="preserve"> </w:t>
+      </w:r>
+      <w:r>
+        <w:rPr>
+          <w:rFonts w:ascii="Times New Roman" w:hAnsi="Times New Roman" w:cs="Times New Roman"/>
+          <w:sz w:val="28"/>
+          <w:szCs w:val="28"/>
+        </w:rPr>
+        <w:t>(</w:t>
+      </w:r>
+      <w:r>
+        <w:rPr>
+          <w:rFonts w:ascii="Times New Roman" w:hAnsi="Times New Roman" w:cs="Times New Roman"/>
+          <w:sz w:val="28"/>
+          <w:szCs w:val="28"/>
+          <w:highlight w:val="yellow"/>
+        </w:rPr>
+        <w:t>ABM</w:t>
+      </w:r>
+      <w:r>
+        <w:rPr>
+          <w:rFonts w:ascii="Times New Roman" w:hAnsi="Times New Roman" w:cs="Times New Roman"/>
+          <w:sz w:val="28"/>
+          <w:szCs w:val="28"/>
+        </w:rPr>
+        <w:t xml:space="preserve"> </w:t>
+      </w:r>
+      <w:r>
+        <w:rPr>
+          <w:rFonts w:ascii="Times New Roman" w:hAnsi="Times New Roman" w:cs="Times New Roman"/>
+          <w:sz w:val="28"/>
+          <w:szCs w:val="28"/>
+        </w:rPr>
+        <w:t>agent-based modeling = modelo de simulação que simula as ações e interações de diferentes agentes autônomos)</w:t>
+      </w:r>
+      <w:r>
+        <w:rPr>
+          <w:rFonts w:ascii="Times New Roman" w:hAnsi="Times New Roman" w:cs="Times New Roman"/>
+          <w:sz w:val="28"/>
+          <w:szCs w:val="28"/>
+        </w:rPr>
+        <w:t xml:space="preserve">, com uma </w:t>
+      </w:r>
+      <w:r>
+        <w:rPr>
+          <w:rFonts w:ascii="Times New Roman" w:hAnsi="Times New Roman" w:cs="Times New Roman"/>
+          <w:sz w:val="28"/>
+          <w:szCs w:val="28"/>
+          <w:highlight w:val="yellow"/>
+        </w:rPr>
+        <w:t>Realidade Virtual</w:t>
+      </w:r>
+      <w:r>
+        <w:rPr>
+          <w:rFonts w:ascii="Times New Roman" w:hAnsi="Times New Roman" w:cs="Times New Roman"/>
+          <w:sz w:val="28"/>
+          <w:szCs w:val="28"/>
+        </w:rPr>
+        <w:t>.</w:t>
+      </w:r>
+    </w:p>
+    <w:p>
+      <w:pPr>
+        <w:pStyle w:val="PargrafodaLista"/>
+        <w:numPr>
+          <w:ilvl w:val="0"/>
+          <w:numId w:val="3"/>
+        </w:numPr>
+        <w:tabs>
+          <w:tab w:val="num" w:pos="720"/>
+        </w:tabs>
+        <w:rPr>
+          <w:rFonts w:ascii="Times New Roman" w:hAnsi="Times New Roman" w:cs="Times New Roman"/>
+          <w:sz w:val="28"/>
+          <w:szCs w:val="28"/>
+        </w:rPr>
+      </w:pPr>
+      <w:r>
+        <w:rPr>
+          <w:rFonts w:ascii="Times New Roman" w:hAnsi="Times New Roman" w:cs="Times New Roman"/>
+          <w:sz w:val="28"/>
+          <w:szCs w:val="28"/>
+        </w:rPr>
+        <w:t>A DS foi</w:t>
+      </w:r>
+      <w:r>
+        <w:rPr>
+          <w:rFonts w:ascii="Times New Roman" w:hAnsi="Times New Roman" w:cs="Times New Roman"/>
+          <w:sz w:val="28"/>
+          <w:szCs w:val="28"/>
+        </w:rPr>
+        <w:t xml:space="preserve"> compost</w:t>
+      </w:r>
+      <w:r>
+        <w:rPr>
+          <w:rFonts w:ascii="Times New Roman" w:hAnsi="Times New Roman" w:cs="Times New Roman"/>
+          <w:sz w:val="28"/>
+          <w:szCs w:val="28"/>
+        </w:rPr>
+        <w:t>a</w:t>
+      </w:r>
+      <w:r>
+        <w:rPr>
+          <w:rFonts w:ascii="Times New Roman" w:hAnsi="Times New Roman" w:cs="Times New Roman"/>
+          <w:sz w:val="28"/>
+          <w:szCs w:val="28"/>
+        </w:rPr>
+        <w:t xml:space="preserve"> por 3 </w:t>
+      </w:r>
+      <w:r>
+        <w:rPr>
+          <w:rFonts w:ascii="Times New Roman" w:hAnsi="Times New Roman" w:cs="Times New Roman"/>
+          <w:sz w:val="28"/>
+          <w:szCs w:val="28"/>
+        </w:rPr>
+        <w:t>programas</w:t>
+      </w:r>
+      <w:r>
+        <w:rPr>
+          <w:rFonts w:ascii="Times New Roman" w:hAnsi="Times New Roman" w:cs="Times New Roman"/>
+          <w:sz w:val="28"/>
+          <w:szCs w:val="28"/>
+        </w:rPr>
+        <w:t>:</w:t>
+      </w:r>
+    </w:p>
+    <w:p>
+      <w:pPr>
+        <w:ind w:left="360"/>
+        <w:rPr>
+          <w:rFonts w:ascii="Times New Roman" w:hAnsi="Times New Roman" w:cs="Times New Roman"/>
+          <w:sz w:val="28"/>
+          <w:szCs w:val="28"/>
+        </w:rPr>
+      </w:pPr>
+      <w:r>
+        <w:rPr>
+          <w:rFonts w:ascii="Times New Roman" w:hAnsi="Times New Roman" w:cs="Times New Roman"/>
+          <w:sz w:val="28"/>
+          <w:szCs w:val="28"/>
+        </w:rPr>
+        <w:t xml:space="preserve">1) </w:t>
+      </w:r>
+      <w:r>
+        <w:rPr>
+          <w:rFonts w:ascii="Times New Roman" w:hAnsi="Times New Roman" w:cs="Times New Roman"/>
+          <w:sz w:val="28"/>
+          <w:szCs w:val="28"/>
+          <w:highlight w:val="yellow"/>
+        </w:rPr>
+        <w:t>AnyLogic</w:t>
+      </w:r>
+      <w:r>
+        <w:rPr>
+          <w:rFonts w:ascii="Times New Roman" w:hAnsi="Times New Roman" w:cs="Times New Roman"/>
+          <w:sz w:val="28"/>
+          <w:szCs w:val="28"/>
+        </w:rPr>
+        <w:t xml:space="preserve"> para o desenvolvimento d</w:t>
+      </w:r>
+      <w:r>
+        <w:rPr>
+          <w:rFonts w:ascii="Times New Roman" w:hAnsi="Times New Roman" w:cs="Times New Roman"/>
+          <w:sz w:val="28"/>
+          <w:szCs w:val="28"/>
+        </w:rPr>
+        <w:t>a ABM</w:t>
+      </w:r>
+      <w:r>
+        <w:rPr>
+          <w:rFonts w:ascii="Times New Roman" w:hAnsi="Times New Roman" w:cs="Times New Roman"/>
+          <w:sz w:val="28"/>
+          <w:szCs w:val="28"/>
+        </w:rPr>
+        <w:t>;</w:t>
+      </w:r>
+    </w:p>
+    <w:p>
+      <w:pPr>
+        <w:ind w:left="360"/>
+        <w:rPr>
+          <w:rFonts w:ascii="Times New Roman" w:hAnsi="Times New Roman" w:cs="Times New Roman"/>
+          <w:sz w:val="28"/>
+          <w:szCs w:val="28"/>
+        </w:rPr>
+      </w:pPr>
+      <w:r>
+        <w:rPr>
+          <w:rFonts w:ascii="Times New Roman" w:hAnsi="Times New Roman" w:cs="Times New Roman"/>
+          <w:sz w:val="28"/>
+          <w:szCs w:val="28"/>
+        </w:rPr>
+        <w:t xml:space="preserve">2) </w:t>
+      </w:r>
+      <w:r>
+        <w:rPr>
+          <w:rFonts w:ascii="Times New Roman" w:hAnsi="Times New Roman" w:cs="Times New Roman"/>
+          <w:sz w:val="28"/>
+          <w:szCs w:val="28"/>
+          <w:highlight w:val="yellow"/>
+        </w:rPr>
+        <w:t>Unity</w:t>
+      </w:r>
+      <w:r>
+        <w:rPr>
+          <w:rFonts w:ascii="Times New Roman" w:hAnsi="Times New Roman" w:cs="Times New Roman"/>
+          <w:sz w:val="28"/>
+          <w:szCs w:val="28"/>
+        </w:rPr>
+        <w:t xml:space="preserve"> para o </w:t>
+      </w:r>
+      <w:r>
+        <w:rPr>
+          <w:rFonts w:ascii="Times New Roman" w:hAnsi="Times New Roman" w:cs="Times New Roman"/>
+          <w:sz w:val="28"/>
+          <w:szCs w:val="28"/>
+          <w:highlight w:val="yellow"/>
+        </w:rPr>
+        <w:t>3D</w:t>
+      </w:r>
+      <w:r>
+        <w:rPr>
+          <w:rFonts w:ascii="Times New Roman" w:hAnsi="Times New Roman" w:cs="Times New Roman"/>
+          <w:sz w:val="28"/>
+          <w:szCs w:val="28"/>
+        </w:rPr>
+        <w:t xml:space="preserve"> e </w:t>
+      </w:r>
+      <w:r>
+        <w:rPr>
+          <w:rFonts w:ascii="Times New Roman" w:hAnsi="Times New Roman" w:cs="Times New Roman"/>
+          <w:sz w:val="28"/>
+          <w:szCs w:val="28"/>
+          <w:highlight w:val="yellow"/>
+        </w:rPr>
+        <w:t>Realidade Virtual</w:t>
+      </w:r>
+      <w:r>
+        <w:rPr>
+          <w:rFonts w:ascii="Times New Roman" w:hAnsi="Times New Roman" w:cs="Times New Roman"/>
+          <w:sz w:val="28"/>
+          <w:szCs w:val="28"/>
+        </w:rPr>
+        <w:t xml:space="preserve">; </w:t>
+      </w:r>
+    </w:p>
+    <w:p>
+      <w:pPr>
+        <w:ind w:left="360"/>
+        <w:rPr>
+          <w:rFonts w:ascii="Times New Roman" w:hAnsi="Times New Roman" w:cs="Times New Roman"/>
+          <w:sz w:val="28"/>
+          <w:szCs w:val="28"/>
+        </w:rPr>
+      </w:pPr>
+      <w:r>
+        <w:rPr>
+          <w:rFonts w:ascii="Times New Roman" w:hAnsi="Times New Roman" w:cs="Times New Roman"/>
+          <w:sz w:val="28"/>
+          <w:szCs w:val="28"/>
+        </w:rPr>
+        <w:t xml:space="preserve">3) Papyrus como </w:t>
+      </w:r>
+      <w:r>
+        <w:rPr>
+          <w:rFonts w:ascii="Times New Roman" w:hAnsi="Times New Roman" w:cs="Times New Roman"/>
+          <w:sz w:val="28"/>
+          <w:szCs w:val="28"/>
+        </w:rPr>
+        <w:t xml:space="preserve">ferramenta de </w:t>
+      </w:r>
+      <w:r>
+        <w:rPr>
+          <w:rFonts w:ascii="Times New Roman" w:hAnsi="Times New Roman" w:cs="Times New Roman"/>
+          <w:sz w:val="28"/>
+          <w:szCs w:val="28"/>
+          <w:highlight w:val="yellow"/>
+        </w:rPr>
+        <w:t>engenharia de modelagem</w:t>
+      </w:r>
+      <w:r>
+        <w:rPr>
+          <w:rFonts w:ascii="Times New Roman" w:hAnsi="Times New Roman" w:cs="Times New Roman"/>
+          <w:sz w:val="28"/>
+          <w:szCs w:val="28"/>
+        </w:rPr>
+        <w:t>, orquestradora do projeto</w:t>
+      </w:r>
+      <w:r>
+        <w:rPr>
+          <w:rFonts w:ascii="Times New Roman" w:hAnsi="Times New Roman" w:cs="Times New Roman"/>
+          <w:sz w:val="28"/>
+          <w:szCs w:val="28"/>
+        </w:rPr>
+        <w:t>.</w:t>
+      </w:r>
+    </w:p>
+    <w:p>
+      <w:pPr>
+        <w:rPr>
+          <w:rFonts w:ascii="Times New Roman" w:hAnsi="Times New Roman" w:cs="Times New Roman"/>
+          <w:sz w:val="28"/>
+          <w:szCs w:val="28"/>
+        </w:rPr>
+      </w:pPr>
+    </w:p>
+    <w:p>
+      <w:pPr>
+        <w:pStyle w:val="PargrafodaLista"/>
+        <w:numPr>
+          <w:ilvl w:val="0"/>
+          <w:numId w:val="3"/>
+        </w:numPr>
+        <w:rPr>
+          <w:rFonts w:ascii="Times New Roman" w:hAnsi="Times New Roman" w:cs="Times New Roman"/>
+          <w:sz w:val="28"/>
+          <w:szCs w:val="28"/>
+        </w:rPr>
+      </w:pPr>
+      <w:r>
+        <w:rPr>
+          <w:rFonts w:ascii="Times New Roman" w:hAnsi="Times New Roman" w:cs="Times New Roman"/>
+          <w:sz w:val="28"/>
+          <w:szCs w:val="28"/>
+        </w:rPr>
+        <w:t xml:space="preserve">Para isso, foi definido </w:t>
+      </w:r>
+      <w:r>
+        <w:rPr>
+          <w:rFonts w:ascii="Times New Roman" w:hAnsi="Times New Roman" w:cs="Times New Roman"/>
+          <w:sz w:val="28"/>
+          <w:szCs w:val="28"/>
+        </w:rPr>
+        <w:t xml:space="preserve">um </w:t>
+      </w:r>
+      <w:r>
+        <w:rPr>
+          <w:rFonts w:ascii="Times New Roman" w:hAnsi="Times New Roman" w:cs="Times New Roman"/>
+          <w:sz w:val="28"/>
+          <w:szCs w:val="28"/>
+          <w:highlight w:val="yellow"/>
+        </w:rPr>
+        <w:t>perfil UML</w:t>
+      </w:r>
+      <w:r>
+        <w:rPr>
+          <w:rFonts w:ascii="Times New Roman" w:hAnsi="Times New Roman" w:cs="Times New Roman"/>
+          <w:sz w:val="28"/>
+          <w:szCs w:val="28"/>
+        </w:rPr>
+        <w:t xml:space="preserve"> para gerenciar as </w:t>
+      </w:r>
+      <w:r>
+        <w:rPr>
+          <w:rFonts w:ascii="Times New Roman" w:hAnsi="Times New Roman" w:cs="Times New Roman"/>
+          <w:sz w:val="28"/>
+          <w:szCs w:val="28"/>
+          <w:highlight w:val="yellow"/>
+        </w:rPr>
+        <w:t>interações que o Papyrus pode ter com outros componentes</w:t>
+      </w:r>
+      <w:r>
+        <w:rPr>
+          <w:rFonts w:ascii="Times New Roman" w:hAnsi="Times New Roman" w:cs="Times New Roman"/>
+          <w:sz w:val="28"/>
+          <w:szCs w:val="28"/>
+        </w:rPr>
+        <w:t xml:space="preserve"> e u</w:t>
+      </w:r>
+      <w:r>
+        <w:rPr>
+          <w:rFonts w:ascii="Times New Roman" w:hAnsi="Times New Roman" w:cs="Times New Roman"/>
+          <w:sz w:val="28"/>
+          <w:szCs w:val="28"/>
+        </w:rPr>
+        <w:t>m padrão IEEE HLA (</w:t>
+      </w:r>
+      <w:r>
+        <w:rPr>
+          <w:rFonts w:ascii="Times New Roman" w:hAnsi="Times New Roman" w:cs="Times New Roman"/>
+          <w:sz w:val="28"/>
+          <w:szCs w:val="28"/>
+        </w:rPr>
+        <w:t xml:space="preserve">inicialmente criado pelo </w:t>
+      </w:r>
+      <w:r>
+        <w:rPr>
+          <w:rFonts w:ascii="Times New Roman" w:hAnsi="Times New Roman" w:cs="Times New Roman"/>
+          <w:sz w:val="28"/>
+          <w:szCs w:val="28"/>
+          <w:highlight w:val="yellow"/>
+        </w:rPr>
+        <w:t>Departamento de Defesa dos EUA</w:t>
+      </w:r>
+      <w:r>
+        <w:rPr>
+          <w:rFonts w:ascii="Times New Roman" w:hAnsi="Times New Roman" w:cs="Times New Roman"/>
+          <w:sz w:val="28"/>
+          <w:szCs w:val="28"/>
+        </w:rPr>
+        <w:t xml:space="preserve">, e ele é um padrão que auxilia na interoperabilidade de simulações executadas em </w:t>
+      </w:r>
+      <w:r>
+        <w:rPr>
+          <w:rFonts w:ascii="Times New Roman" w:hAnsi="Times New Roman" w:cs="Times New Roman"/>
+          <w:sz w:val="28"/>
+          <w:szCs w:val="28"/>
+          <w:highlight w:val="yellow"/>
+        </w:rPr>
+        <w:t>SOs diferentes</w:t>
+      </w:r>
+      <w:r>
+        <w:rPr>
+          <w:rFonts w:ascii="Times New Roman" w:hAnsi="Times New Roman" w:cs="Times New Roman"/>
+          <w:sz w:val="28"/>
+          <w:szCs w:val="28"/>
+        </w:rPr>
+        <w:t xml:space="preserve"> ou implementadas em </w:t>
+      </w:r>
+      <w:r>
+        <w:rPr>
+          <w:rFonts w:ascii="Times New Roman" w:hAnsi="Times New Roman" w:cs="Times New Roman"/>
+          <w:sz w:val="28"/>
+          <w:szCs w:val="28"/>
+          <w:highlight w:val="yellow"/>
+        </w:rPr>
+        <w:t>linguagens de programação</w:t>
+      </w:r>
+      <w:r>
+        <w:rPr>
+          <w:rFonts w:ascii="Times New Roman" w:hAnsi="Times New Roman" w:cs="Times New Roman"/>
+          <w:sz w:val="28"/>
+          <w:szCs w:val="28"/>
+        </w:rPr>
+        <w:t xml:space="preserve"> distintas, operando na integração destes </w:t>
+      </w:r>
+      <w:r>
+        <w:rPr>
+          <w:rFonts w:ascii="Times New Roman" w:hAnsi="Times New Roman" w:cs="Times New Roman"/>
+          <w:sz w:val="28"/>
+          <w:szCs w:val="28"/>
+          <w:highlight w:val="yellow"/>
+        </w:rPr>
+        <w:t>componentes</w:t>
+      </w:r>
+      <w:r>
+        <w:rPr>
+          <w:rFonts w:ascii="Times New Roman" w:hAnsi="Times New Roman" w:cs="Times New Roman"/>
+          <w:sz w:val="28"/>
+          <w:szCs w:val="28"/>
+        </w:rPr>
+        <w:t xml:space="preserve">, chamados de </w:t>
+      </w:r>
+      <w:r>
+        <w:rPr>
+          <w:rFonts w:ascii="Times New Roman" w:hAnsi="Times New Roman" w:cs="Times New Roman"/>
+          <w:sz w:val="28"/>
+          <w:szCs w:val="28"/>
+          <w:highlight w:val="yellow"/>
+        </w:rPr>
+        <w:t>federados</w:t>
+      </w:r>
+      <w:r>
+        <w:rPr>
+          <w:rFonts w:ascii="Times New Roman" w:hAnsi="Times New Roman" w:cs="Times New Roman"/>
+          <w:sz w:val="28"/>
+          <w:szCs w:val="28"/>
+        </w:rPr>
+        <w:t>.</w:t>
+      </w:r>
+      <w:r>
+        <w:rPr>
+          <w:rFonts w:ascii="Times New Roman" w:hAnsi="Times New Roman" w:cs="Times New Roman"/>
+          <w:sz w:val="28"/>
+          <w:szCs w:val="28"/>
+        </w:rPr>
+        <w:t>) para integrar o AnyLogic com Unity.</w:t>
+      </w:r>
+    </w:p>
+    <w:p>
+      <w:pPr>
+        <w:pStyle w:val="PargrafodaLista"/>
+        <w:rPr>
+          <w:rFonts w:ascii="Times New Roman" w:hAnsi="Times New Roman" w:cs="Times New Roman"/>
+          <w:sz w:val="28"/>
+          <w:szCs w:val="28"/>
+        </w:rPr>
+      </w:pPr>
+    </w:p>
+    <w:p>
+      <w:pPr>
+        <w:pStyle w:val="PargrafodaLista"/>
+        <w:numPr>
+          <w:ilvl w:val="0"/>
+          <w:numId w:val="3"/>
+        </w:numPr>
+        <w:tabs>
+          <w:tab w:val="num" w:pos="720"/>
+        </w:tabs>
+        <w:rPr>
+          <w:rFonts w:ascii="Times New Roman" w:hAnsi="Times New Roman" w:cs="Times New Roman"/>
+          <w:sz w:val="28"/>
+          <w:szCs w:val="28"/>
+        </w:rPr>
+      </w:pPr>
+      <w:r>
+        <w:rPr>
+          <w:rFonts w:ascii="Times New Roman" w:hAnsi="Times New Roman" w:cs="Times New Roman"/>
+          <w:sz w:val="28"/>
+          <w:szCs w:val="28"/>
+        </w:rPr>
+        <w:t xml:space="preserve">O artigo também </w:t>
+      </w:r>
+      <w:r>
+        <w:rPr>
+          <w:rFonts w:ascii="Times New Roman" w:hAnsi="Times New Roman" w:cs="Times New Roman"/>
+          <w:sz w:val="28"/>
+          <w:szCs w:val="28"/>
+          <w:highlight w:val="yellow"/>
+        </w:rPr>
+        <w:t>mostra</w:t>
+      </w:r>
+      <w:r>
+        <w:rPr>
+          <w:rFonts w:ascii="Times New Roman" w:hAnsi="Times New Roman" w:cs="Times New Roman"/>
+          <w:sz w:val="28"/>
+          <w:szCs w:val="28"/>
+        </w:rPr>
+        <w:t xml:space="preserve"> </w:t>
+      </w:r>
+      <w:r>
+        <w:rPr>
+          <w:rFonts w:ascii="Times New Roman" w:hAnsi="Times New Roman" w:cs="Times New Roman"/>
+          <w:sz w:val="28"/>
+          <w:szCs w:val="28"/>
+        </w:rPr>
+        <w:t xml:space="preserve">os </w:t>
+      </w:r>
+      <w:r>
+        <w:rPr>
+          <w:rFonts w:ascii="Times New Roman" w:hAnsi="Times New Roman" w:cs="Times New Roman"/>
+          <w:sz w:val="28"/>
+          <w:szCs w:val="28"/>
+          <w:highlight w:val="yellow"/>
+        </w:rPr>
+        <w:t>estudos</w:t>
+      </w:r>
+      <w:r>
+        <w:rPr>
+          <w:rFonts w:ascii="Times New Roman" w:hAnsi="Times New Roman" w:cs="Times New Roman"/>
+          <w:sz w:val="28"/>
+          <w:szCs w:val="28"/>
+          <w:highlight w:val="yellow"/>
+        </w:rPr>
+        <w:t xml:space="preserve"> de caso baseado na UTI de Toronto General Hospital</w:t>
+      </w:r>
+      <w:r>
+        <w:rPr>
+          <w:rFonts w:ascii="Times New Roman" w:hAnsi="Times New Roman" w:cs="Times New Roman"/>
+          <w:sz w:val="28"/>
+          <w:szCs w:val="28"/>
+        </w:rPr>
+        <w:t xml:space="preserve"> e mostra os resultados positivos de dois </w:t>
+      </w:r>
+      <w:r>
+        <w:rPr>
+          <w:rFonts w:ascii="Times New Roman" w:hAnsi="Times New Roman" w:cs="Times New Roman"/>
+          <w:sz w:val="28"/>
+          <w:szCs w:val="28"/>
+          <w:highlight w:val="yellow"/>
+        </w:rPr>
+        <w:t>tipos de simulação baseadas em diferentes agentes</w:t>
+      </w:r>
+      <w:r>
+        <w:rPr>
+          <w:rFonts w:ascii="Times New Roman" w:hAnsi="Times New Roman" w:cs="Times New Roman"/>
+          <w:sz w:val="28"/>
+          <w:szCs w:val="28"/>
+        </w:rPr>
+        <w:t xml:space="preserve"> (enfermeiros, médicos e outros, cada um com papéis diferentes)</w:t>
+      </w:r>
+      <w:r>
+        <w:rPr>
+          <w:rFonts w:ascii="Times New Roman" w:hAnsi="Times New Roman" w:cs="Times New Roman"/>
+          <w:sz w:val="28"/>
+          <w:szCs w:val="28"/>
+        </w:rPr>
+        <w:t>:</w:t>
+      </w:r>
+      <w:r>
+        <w:rPr>
+          <w:rFonts w:ascii="Times New Roman" w:hAnsi="Times New Roman" w:cs="Times New Roman"/>
+          <w:sz w:val="28"/>
+          <w:szCs w:val="28"/>
+        </w:rPr>
+        <w:t xml:space="preserve"> a primeira com AnyLogic para mostrar o </w:t>
+      </w:r>
+      <w:r>
+        <w:rPr>
+          <w:rFonts w:ascii="Times New Roman" w:hAnsi="Times New Roman" w:cs="Times New Roman"/>
+          <w:sz w:val="28"/>
+          <w:szCs w:val="28"/>
+          <w:highlight w:val="yellow"/>
+        </w:rPr>
+        <w:t>funcionamento da enfermaria</w:t>
+      </w:r>
+      <w:r>
+        <w:rPr>
+          <w:rFonts w:ascii="Times New Roman" w:hAnsi="Times New Roman" w:cs="Times New Roman"/>
+          <w:sz w:val="28"/>
+          <w:szCs w:val="28"/>
+        </w:rPr>
+        <w:t xml:space="preserve"> (</w:t>
+      </w:r>
+      <w:r>
+        <w:rPr>
+          <w:rFonts w:ascii="Times New Roman" w:hAnsi="Times New Roman" w:cs="Times New Roman"/>
+          <w:sz w:val="28"/>
+          <w:szCs w:val="28"/>
+          <w:highlight w:val="yellow"/>
+        </w:rPr>
+        <w:t>agendamento e gerenciamento de turnos</w:t>
+      </w:r>
+      <w:r>
+        <w:rPr>
+          <w:rFonts w:ascii="Times New Roman" w:hAnsi="Times New Roman" w:cs="Times New Roman"/>
+          <w:sz w:val="28"/>
+          <w:szCs w:val="28"/>
+        </w:rPr>
+        <w:t xml:space="preserve">) e analisar a possibilidade de </w:t>
+      </w:r>
+      <w:r>
+        <w:rPr>
+          <w:rFonts w:ascii="Times New Roman" w:hAnsi="Times New Roman" w:cs="Times New Roman"/>
+          <w:sz w:val="28"/>
+          <w:szCs w:val="28"/>
+          <w:highlight w:val="yellow"/>
+        </w:rPr>
+        <w:t>transmissão de doenças no local</w:t>
+      </w:r>
+      <w:r>
+        <w:rPr>
+          <w:rFonts w:ascii="Times New Roman" w:hAnsi="Times New Roman" w:cs="Times New Roman"/>
+          <w:sz w:val="28"/>
+          <w:szCs w:val="28"/>
+        </w:rPr>
+        <w:t xml:space="preserve">, e a segunda com Unity </w:t>
+      </w:r>
+      <w:r>
+        <w:rPr>
+          <w:rFonts w:ascii="Times New Roman" w:hAnsi="Times New Roman" w:cs="Times New Roman"/>
+          <w:sz w:val="28"/>
+          <w:szCs w:val="28"/>
+          <w:highlight w:val="yellow"/>
+        </w:rPr>
+        <w:t>para fins</w:t>
+      </w:r>
+      <w:r>
+        <w:rPr>
+          <w:rFonts w:ascii="Times New Roman" w:hAnsi="Times New Roman" w:cs="Times New Roman"/>
+          <w:sz w:val="28"/>
+          <w:szCs w:val="28"/>
+        </w:rPr>
+        <w:t xml:space="preserve"> de </w:t>
+      </w:r>
+      <w:r>
+        <w:rPr>
+          <w:rFonts w:ascii="Times New Roman" w:hAnsi="Times New Roman" w:cs="Times New Roman"/>
+          <w:sz w:val="28"/>
+          <w:szCs w:val="28"/>
+          <w:highlight w:val="yellow"/>
+        </w:rPr>
+        <w:t>gerenciamento e treinamento</w:t>
+      </w:r>
+      <w:r>
+        <w:rPr>
+          <w:rFonts w:ascii="Times New Roman" w:hAnsi="Times New Roman" w:cs="Times New Roman"/>
+          <w:sz w:val="28"/>
+          <w:szCs w:val="28"/>
+          <w:highlight w:val="yellow"/>
+        </w:rPr>
+        <w:t xml:space="preserve"> dos funcionários</w:t>
+      </w:r>
+      <w:r>
+        <w:rPr>
+          <w:rFonts w:ascii="Times New Roman" w:hAnsi="Times New Roman" w:cs="Times New Roman"/>
+          <w:sz w:val="28"/>
+          <w:szCs w:val="28"/>
+          <w:highlight w:val="yellow"/>
+        </w:rPr>
+        <w:t xml:space="preserve"> baseados em VR</w:t>
+      </w:r>
+      <w:r>
+        <w:rPr>
+          <w:rFonts w:ascii="Times New Roman" w:hAnsi="Times New Roman" w:cs="Times New Roman"/>
+          <w:sz w:val="28"/>
+          <w:szCs w:val="28"/>
+        </w:rPr>
+        <w:t>.</w:t>
+      </w:r>
+    </w:p>
+    <w:p>
+      <w:pPr>
+        <w:pStyle w:val="PargrafodaLista"/>
+        <w:rPr>
+          <w:rFonts w:ascii="Times New Roman" w:hAnsi="Times New Roman" w:cs="Times New Roman"/>
+          <w:sz w:val="28"/>
+          <w:szCs w:val="28"/>
+        </w:rPr>
+      </w:pPr>
+    </w:p>
+    <w:p>
+      <w:r>
+        <w:t>Dentro d</w:t>
+      </w:r>
+      <w:r>
+        <w:t>os</w:t>
+      </w:r>
+      <w:r>
+        <w:t xml:space="preserve"> </w:t>
+      </w:r>
+      <w:r>
+        <w:t>métodos e técnicas de simulação (M&amp;S)</w:t>
+      </w:r>
+      <w:r>
+        <w:t xml:space="preserve"> foi implementada uma</w:t>
+      </w:r>
+    </w:p>
+    <w:p>
+      <w:r>
+        <w:t>formula de probabilidade de transmissao viral</w:t>
+      </w:r>
+    </w:p>
+    <w:p>
+      <w:r>
+        <w:t>a matriz de contatos eficazes (Fig. 10) que resume os padrões de transmissão de doenças entre os agentes humanos. Usamos uma média ponderada normalizada do comprimento de tais contatos, produzindo a frequência média dos contatos entre cada par de tipos de agentes</w:t>
+      </w:r>
+    </w:p>
     <w:sectPr>
       <w:pgSz w:w="11906" w:h="16838"/>
       <w:pgMar w:top="1417" w:right="1701" w:bottom="1417" w:left="1701" w:header="708" w:footer="708" w:gutter="0"/>
@@ -1410,7 +2534,7 @@
   <w:abstractNum w:abstractNumId="1" w15:restartNumberingAfterBreak="0">
     <w:nsid w:val="16E74219"/>
     <w:multiLevelType w:val="hybridMultilevel"/>
-    <w:tmpl w:val="F2EE399C"/>
+    <w:tmpl w:val="1FC632A6"/>
     <w:lvl w:ilvl="0" w:tplc="04160001">
       <w:start w:val="1"/>
       <w:numFmt w:val="bullet"/>
@@ -2195,6 +3319,7 @@
   <w:style w:type="paragraph" w:default="1" w:styleId="Normal">
     <w:name w:val="Normal"/>
     <w:qFormat/>
+    <w:rsid w:val="00A529BB"/>
   </w:style>
   <w:style w:type="character" w:default="1" w:styleId="Fontepargpadro">
     <w:name w:val="Default Paragraph Font"/>

</xml_diff>